<commit_message>
Add of The project structure in the documentation
The Project structure has been added to the documentation
</commit_message>
<xml_diff>
--- a/Documentation/Documentation 01.docx
+++ b/Documentation/Documentation 01.docx
@@ -18,7 +18,2160 @@
           <w:sz w:val="32"/>
           <w:szCs w:val="32"/>
         </w:rPr>
-        <w:t xml:space="preserve">Documentation 01 </w:t>
+        <w:t>Documentation 01</w:t>
+      </w:r>
+    </w:p>
+    <w:p>
+      <w:pPr>
+        <w:rPr>
+          <w:b/>
+          <w:bCs/>
+          <w:i/>
+          <w:iCs/>
+          <w:sz w:val="32"/>
+          <w:szCs w:val="32"/>
+        </w:rPr>
+      </w:pPr>
+      <w:r>
+        <w:rPr>
+          <w:b/>
+          <w:bCs/>
+          <w:i/>
+          <w:iCs/>
+          <w:sz w:val="32"/>
+          <w:szCs w:val="32"/>
+        </w:rPr>
+        <w:t>Project Structure</w:t>
+      </w:r>
+    </w:p>
+    <w:p>
+      <w:pPr>
+        <w:spacing w:after="0"/>
+        <w:rPr>
+          <w:rFonts w:ascii="Corbel" w:hAnsi="Corbel"/>
+          <w:sz w:val="22"/>
+          <w:szCs w:val="22"/>
+        </w:rPr>
+      </w:pPr>
+      <w:proofErr w:type="spellStart"/>
+      <w:r>
+        <w:rPr>
+          <w:rFonts w:ascii="Corbel" w:hAnsi="Corbel"/>
+          <w:sz w:val="22"/>
+          <w:szCs w:val="22"/>
+        </w:rPr>
+        <w:t>ImplementingACrispNavigation</w:t>
+      </w:r>
+      <w:proofErr w:type="spellEnd"/>
+      <w:r>
+        <w:rPr>
+          <w:rFonts w:ascii="Corbel" w:hAnsi="Corbel"/>
+          <w:sz w:val="22"/>
+          <w:szCs w:val="22"/>
+        </w:rPr>
+        <w:t>/</w:t>
+      </w:r>
+    </w:p>
+    <w:p>
+      <w:pPr>
+        <w:spacing w:after="0"/>
+        <w:rPr>
+          <w:rFonts w:ascii="Corbel" w:hAnsi="Corbel"/>
+          <w:sz w:val="22"/>
+          <w:szCs w:val="22"/>
+        </w:rPr>
+      </w:pPr>
+      <w:r>
+        <w:rPr>
+          <w:rFonts w:ascii="MS Gothic" w:eastAsia="MS Gothic" w:hAnsi="MS Gothic" w:cs="MS Gothic" w:hint="eastAsia"/>
+          <w:sz w:val="22"/>
+          <w:szCs w:val="22"/>
+        </w:rPr>
+        <w:t>├</w:t>
+      </w:r>
+      <w:r>
+        <w:rPr>
+          <w:rFonts w:ascii="Arial" w:hAnsi="Arial" w:cs="Arial"/>
+          <w:sz w:val="22"/>
+          <w:szCs w:val="22"/>
+        </w:rPr>
+        <w:t>──</w:t>
+      </w:r>
+      <w:r>
+        <w:rPr>
+          <w:rFonts w:ascii="Corbel" w:hAnsi="Corbel"/>
+          <w:sz w:val="22"/>
+          <w:szCs w:val="22"/>
+        </w:rPr>
+        <w:t xml:space="preserve"> </w:t>
+      </w:r>
+      <w:proofErr w:type="spellStart"/>
+      <w:r>
+        <w:rPr>
+          <w:rFonts w:ascii="Corbel" w:hAnsi="Corbel"/>
+          <w:sz w:val="22"/>
+          <w:szCs w:val="22"/>
+        </w:rPr>
+        <w:t>src</w:t>
+      </w:r>
+      <w:proofErr w:type="spellEnd"/>
+      <w:r>
+        <w:rPr>
+          <w:rFonts w:ascii="Corbel" w:hAnsi="Corbel"/>
+          <w:sz w:val="22"/>
+          <w:szCs w:val="22"/>
+        </w:rPr>
+        <w:t>/</w:t>
+      </w:r>
+    </w:p>
+    <w:p>
+      <w:pPr>
+        <w:spacing w:after="0"/>
+        <w:rPr>
+          <w:rFonts w:ascii="Corbel" w:hAnsi="Corbel"/>
+          <w:sz w:val="22"/>
+          <w:szCs w:val="22"/>
+        </w:rPr>
+      </w:pPr>
+      <w:r>
+        <w:rPr>
+          <w:rFonts w:ascii="MS Gothic" w:eastAsia="MS Gothic" w:hAnsi="MS Gothic" w:cs="MS Gothic" w:hint="eastAsia"/>
+          <w:sz w:val="22"/>
+          <w:szCs w:val="22"/>
+        </w:rPr>
+        <w:t>│</w:t>
+      </w:r>
+      <w:r>
+        <w:rPr>
+          <w:rFonts w:ascii="Corbel" w:hAnsi="Corbel"/>
+          <w:sz w:val="22"/>
+          <w:szCs w:val="22"/>
+        </w:rPr>
+        <w:t xml:space="preserve">   </w:t>
+      </w:r>
+      <w:r>
+        <w:rPr>
+          <w:rFonts w:ascii="MS Gothic" w:eastAsia="MS Gothic" w:hAnsi="MS Gothic" w:cs="MS Gothic" w:hint="eastAsia"/>
+          <w:sz w:val="22"/>
+          <w:szCs w:val="22"/>
+        </w:rPr>
+        <w:t>├</w:t>
+      </w:r>
+      <w:r>
+        <w:rPr>
+          <w:rFonts w:ascii="Arial" w:hAnsi="Arial" w:cs="Arial"/>
+          <w:sz w:val="22"/>
+          <w:szCs w:val="22"/>
+        </w:rPr>
+        <w:t>──</w:t>
+      </w:r>
+      <w:r>
+        <w:rPr>
+          <w:rFonts w:ascii="Corbel" w:hAnsi="Corbel"/>
+          <w:sz w:val="22"/>
+          <w:szCs w:val="22"/>
+        </w:rPr>
+        <w:t xml:space="preserve"> main/</w:t>
+      </w:r>
+    </w:p>
+    <w:p>
+      <w:pPr>
+        <w:spacing w:after="0"/>
+        <w:rPr>
+          <w:rFonts w:ascii="Corbel" w:hAnsi="Corbel"/>
+          <w:sz w:val="22"/>
+          <w:szCs w:val="22"/>
+        </w:rPr>
+      </w:pPr>
+      <w:r>
+        <w:rPr>
+          <w:rFonts w:ascii="MS Gothic" w:eastAsia="MS Gothic" w:hAnsi="MS Gothic" w:cs="MS Gothic" w:hint="eastAsia"/>
+          <w:sz w:val="22"/>
+          <w:szCs w:val="22"/>
+        </w:rPr>
+        <w:t>│</w:t>
+      </w:r>
+      <w:r>
+        <w:rPr>
+          <w:rFonts w:ascii="Corbel" w:hAnsi="Corbel"/>
+          <w:sz w:val="22"/>
+          <w:szCs w:val="22"/>
+        </w:rPr>
+        <w:t xml:space="preserve">   </w:t>
+      </w:r>
+      <w:r>
+        <w:rPr>
+          <w:rFonts w:ascii="MS Gothic" w:eastAsia="MS Gothic" w:hAnsi="MS Gothic" w:cs="MS Gothic" w:hint="eastAsia"/>
+          <w:sz w:val="22"/>
+          <w:szCs w:val="22"/>
+        </w:rPr>
+        <w:t>│</w:t>
+      </w:r>
+      <w:r>
+        <w:rPr>
+          <w:rFonts w:ascii="Corbel" w:hAnsi="Corbel"/>
+          <w:sz w:val="22"/>
+          <w:szCs w:val="22"/>
+        </w:rPr>
+        <w:t xml:space="preserve">   </w:t>
+      </w:r>
+      <w:r>
+        <w:rPr>
+          <w:rFonts w:ascii="MS Gothic" w:eastAsia="MS Gothic" w:hAnsi="MS Gothic" w:cs="MS Gothic" w:hint="eastAsia"/>
+          <w:sz w:val="22"/>
+          <w:szCs w:val="22"/>
+        </w:rPr>
+        <w:t>├</w:t>
+      </w:r>
+      <w:r>
+        <w:rPr>
+          <w:rFonts w:ascii="Arial" w:hAnsi="Arial" w:cs="Arial"/>
+          <w:sz w:val="22"/>
+          <w:szCs w:val="22"/>
+        </w:rPr>
+        <w:t>──</w:t>
+      </w:r>
+      <w:r>
+        <w:rPr>
+          <w:rFonts w:ascii="Corbel" w:hAnsi="Corbel"/>
+          <w:sz w:val="22"/>
+          <w:szCs w:val="22"/>
+        </w:rPr>
+        <w:t xml:space="preserve"> java/</w:t>
+      </w:r>
+    </w:p>
+    <w:p>
+      <w:pPr>
+        <w:spacing w:after="0"/>
+        <w:rPr>
+          <w:rFonts w:ascii="Corbel" w:hAnsi="Corbel"/>
+          <w:sz w:val="22"/>
+          <w:szCs w:val="22"/>
+        </w:rPr>
+      </w:pPr>
+      <w:r>
+        <w:rPr>
+          <w:rFonts w:ascii="MS Gothic" w:eastAsia="MS Gothic" w:hAnsi="MS Gothic" w:cs="MS Gothic" w:hint="eastAsia"/>
+          <w:sz w:val="22"/>
+          <w:szCs w:val="22"/>
+        </w:rPr>
+        <w:t>│</w:t>
+      </w:r>
+      <w:r>
+        <w:rPr>
+          <w:rFonts w:ascii="Corbel" w:hAnsi="Corbel"/>
+          <w:sz w:val="22"/>
+          <w:szCs w:val="22"/>
+        </w:rPr>
+        <w:t xml:space="preserve">   </w:t>
+      </w:r>
+      <w:r>
+        <w:rPr>
+          <w:rFonts w:ascii="MS Gothic" w:eastAsia="MS Gothic" w:hAnsi="MS Gothic" w:cs="MS Gothic" w:hint="eastAsia"/>
+          <w:sz w:val="22"/>
+          <w:szCs w:val="22"/>
+        </w:rPr>
+        <w:t>│</w:t>
+      </w:r>
+      <w:r>
+        <w:rPr>
+          <w:rFonts w:ascii="Corbel" w:hAnsi="Corbel"/>
+          <w:sz w:val="22"/>
+          <w:szCs w:val="22"/>
+        </w:rPr>
+        <w:t xml:space="preserve">   </w:t>
+      </w:r>
+      <w:r>
+        <w:rPr>
+          <w:rFonts w:ascii="MS Gothic" w:eastAsia="MS Gothic" w:hAnsi="MS Gothic" w:cs="MS Gothic" w:hint="eastAsia"/>
+          <w:sz w:val="22"/>
+          <w:szCs w:val="22"/>
+        </w:rPr>
+        <w:t>│</w:t>
+      </w:r>
+      <w:r>
+        <w:rPr>
+          <w:rFonts w:ascii="Corbel" w:hAnsi="Corbel"/>
+          <w:sz w:val="22"/>
+          <w:szCs w:val="22"/>
+        </w:rPr>
+        <w:t xml:space="preserve">   </w:t>
+      </w:r>
+      <w:r>
+        <w:rPr>
+          <w:rFonts w:ascii="MS Gothic" w:eastAsia="MS Gothic" w:hAnsi="MS Gothic" w:cs="MS Gothic" w:hint="eastAsia"/>
+          <w:sz w:val="22"/>
+          <w:szCs w:val="22"/>
+        </w:rPr>
+        <w:t>├</w:t>
+      </w:r>
+      <w:r>
+        <w:rPr>
+          <w:rFonts w:ascii="Arial" w:hAnsi="Arial" w:cs="Arial"/>
+          <w:sz w:val="22"/>
+          <w:szCs w:val="22"/>
+        </w:rPr>
+        <w:t>──</w:t>
+      </w:r>
+      <w:r>
+        <w:rPr>
+          <w:rFonts w:ascii="Corbel" w:hAnsi="Corbel"/>
+          <w:sz w:val="22"/>
+          <w:szCs w:val="22"/>
+        </w:rPr>
+        <w:t xml:space="preserve"> </w:t>
+      </w:r>
+      <w:proofErr w:type="spellStart"/>
+      <w:r>
+        <w:rPr>
+          <w:rFonts w:ascii="Corbel" w:hAnsi="Corbel"/>
+          <w:sz w:val="22"/>
+          <w:szCs w:val="22"/>
+        </w:rPr>
+        <w:t>ImplementingACrispNavigation</w:t>
+      </w:r>
+      <w:proofErr w:type="spellEnd"/>
+      <w:r>
+        <w:rPr>
+          <w:rFonts w:ascii="Corbel" w:hAnsi="Corbel"/>
+          <w:sz w:val="22"/>
+          <w:szCs w:val="22"/>
+        </w:rPr>
+        <w:t>/</w:t>
+      </w:r>
+    </w:p>
+    <w:p>
+      <w:pPr>
+        <w:spacing w:after="0"/>
+        <w:rPr>
+          <w:rFonts w:ascii="Corbel" w:hAnsi="Corbel"/>
+          <w:sz w:val="22"/>
+          <w:szCs w:val="22"/>
+        </w:rPr>
+      </w:pPr>
+      <w:r>
+        <w:rPr>
+          <w:rFonts w:ascii="MS Gothic" w:eastAsia="MS Gothic" w:hAnsi="MS Gothic" w:cs="MS Gothic" w:hint="eastAsia"/>
+          <w:sz w:val="22"/>
+          <w:szCs w:val="22"/>
+        </w:rPr>
+        <w:t>│</w:t>
+      </w:r>
+      <w:r>
+        <w:rPr>
+          <w:rFonts w:ascii="Corbel" w:hAnsi="Corbel"/>
+          <w:sz w:val="22"/>
+          <w:szCs w:val="22"/>
+        </w:rPr>
+        <w:t xml:space="preserve">   </w:t>
+      </w:r>
+      <w:r>
+        <w:rPr>
+          <w:rFonts w:ascii="MS Gothic" w:eastAsia="MS Gothic" w:hAnsi="MS Gothic" w:cs="MS Gothic" w:hint="eastAsia"/>
+          <w:sz w:val="22"/>
+          <w:szCs w:val="22"/>
+        </w:rPr>
+        <w:t>│</w:t>
+      </w:r>
+      <w:r>
+        <w:rPr>
+          <w:rFonts w:ascii="Corbel" w:hAnsi="Corbel"/>
+          <w:sz w:val="22"/>
+          <w:szCs w:val="22"/>
+        </w:rPr>
+        <w:t xml:space="preserve">   </w:t>
+      </w:r>
+      <w:r>
+        <w:rPr>
+          <w:rFonts w:ascii="MS Gothic" w:eastAsia="MS Gothic" w:hAnsi="MS Gothic" w:cs="MS Gothic" w:hint="eastAsia"/>
+          <w:sz w:val="22"/>
+          <w:szCs w:val="22"/>
+        </w:rPr>
+        <w:t>│</w:t>
+      </w:r>
+      <w:r>
+        <w:rPr>
+          <w:rFonts w:ascii="Corbel" w:hAnsi="Corbel"/>
+          <w:sz w:val="22"/>
+          <w:szCs w:val="22"/>
+        </w:rPr>
+        <w:t xml:space="preserve">   </w:t>
+      </w:r>
+      <w:r>
+        <w:rPr>
+          <w:rFonts w:ascii="MS Gothic" w:eastAsia="MS Gothic" w:hAnsi="MS Gothic" w:cs="MS Gothic" w:hint="eastAsia"/>
+          <w:sz w:val="22"/>
+          <w:szCs w:val="22"/>
+        </w:rPr>
+        <w:t>│</w:t>
+      </w:r>
+      <w:r>
+        <w:rPr>
+          <w:rFonts w:ascii="Corbel" w:hAnsi="Corbel"/>
+          <w:sz w:val="22"/>
+          <w:szCs w:val="22"/>
+        </w:rPr>
+        <w:t xml:space="preserve">   </w:t>
+      </w:r>
+      <w:r>
+        <w:rPr>
+          <w:rFonts w:ascii="MS Gothic" w:eastAsia="MS Gothic" w:hAnsi="MS Gothic" w:cs="MS Gothic" w:hint="eastAsia"/>
+          <w:sz w:val="22"/>
+          <w:szCs w:val="22"/>
+        </w:rPr>
+        <w:t>├</w:t>
+      </w:r>
+      <w:r>
+        <w:rPr>
+          <w:rFonts w:ascii="Arial" w:hAnsi="Arial" w:cs="Arial"/>
+          <w:sz w:val="22"/>
+          <w:szCs w:val="22"/>
+        </w:rPr>
+        <w:t>──</w:t>
+      </w:r>
+      <w:r>
+        <w:rPr>
+          <w:rFonts w:ascii="Corbel" w:hAnsi="Corbel"/>
+          <w:sz w:val="22"/>
+          <w:szCs w:val="22"/>
+        </w:rPr>
+        <w:t xml:space="preserve"> App.java</w:t>
+      </w:r>
+    </w:p>
+    <w:p>
+      <w:pPr>
+        <w:spacing w:after="0"/>
+        <w:rPr>
+          <w:rFonts w:ascii="Corbel" w:hAnsi="Corbel"/>
+          <w:sz w:val="22"/>
+          <w:szCs w:val="22"/>
+        </w:rPr>
+      </w:pPr>
+      <w:r>
+        <w:rPr>
+          <w:rFonts w:ascii="MS Gothic" w:eastAsia="MS Gothic" w:hAnsi="MS Gothic" w:cs="MS Gothic" w:hint="eastAsia"/>
+          <w:sz w:val="22"/>
+          <w:szCs w:val="22"/>
+        </w:rPr>
+        <w:t>│</w:t>
+      </w:r>
+      <w:r>
+        <w:rPr>
+          <w:rFonts w:ascii="Corbel" w:hAnsi="Corbel"/>
+          <w:sz w:val="22"/>
+          <w:szCs w:val="22"/>
+        </w:rPr>
+        <w:t xml:space="preserve">   </w:t>
+      </w:r>
+      <w:r>
+        <w:rPr>
+          <w:rFonts w:ascii="MS Gothic" w:eastAsia="MS Gothic" w:hAnsi="MS Gothic" w:cs="MS Gothic" w:hint="eastAsia"/>
+          <w:sz w:val="22"/>
+          <w:szCs w:val="22"/>
+        </w:rPr>
+        <w:t>│</w:t>
+      </w:r>
+      <w:r>
+        <w:rPr>
+          <w:rFonts w:ascii="Corbel" w:hAnsi="Corbel"/>
+          <w:sz w:val="22"/>
+          <w:szCs w:val="22"/>
+        </w:rPr>
+        <w:t xml:space="preserve">   </w:t>
+      </w:r>
+      <w:r>
+        <w:rPr>
+          <w:rFonts w:ascii="MS Gothic" w:eastAsia="MS Gothic" w:hAnsi="MS Gothic" w:cs="MS Gothic" w:hint="eastAsia"/>
+          <w:sz w:val="22"/>
+          <w:szCs w:val="22"/>
+        </w:rPr>
+        <w:t>│</w:t>
+      </w:r>
+      <w:r>
+        <w:rPr>
+          <w:rFonts w:ascii="Corbel" w:hAnsi="Corbel"/>
+          <w:sz w:val="22"/>
+          <w:szCs w:val="22"/>
+        </w:rPr>
+        <w:t xml:space="preserve">   </w:t>
+      </w:r>
+      <w:r>
+        <w:rPr>
+          <w:rFonts w:ascii="MS Gothic" w:eastAsia="MS Gothic" w:hAnsi="MS Gothic" w:cs="MS Gothic" w:hint="eastAsia"/>
+          <w:sz w:val="22"/>
+          <w:szCs w:val="22"/>
+        </w:rPr>
+        <w:t>│</w:t>
+      </w:r>
+      <w:r>
+        <w:rPr>
+          <w:rFonts w:ascii="Corbel" w:hAnsi="Corbel"/>
+          <w:sz w:val="22"/>
+          <w:szCs w:val="22"/>
+        </w:rPr>
+        <w:t xml:space="preserve">   </w:t>
+      </w:r>
+      <w:r>
+        <w:rPr>
+          <w:rFonts w:ascii="MS Gothic" w:eastAsia="MS Gothic" w:hAnsi="MS Gothic" w:cs="MS Gothic" w:hint="eastAsia"/>
+          <w:sz w:val="22"/>
+          <w:szCs w:val="22"/>
+        </w:rPr>
+        <w:t>├</w:t>
+      </w:r>
+      <w:r>
+        <w:rPr>
+          <w:rFonts w:ascii="Arial" w:hAnsi="Arial" w:cs="Arial"/>
+          <w:sz w:val="22"/>
+          <w:szCs w:val="22"/>
+        </w:rPr>
+        <w:t>──</w:t>
+      </w:r>
+      <w:r>
+        <w:rPr>
+          <w:rFonts w:ascii="Corbel" w:hAnsi="Corbel"/>
+          <w:sz w:val="22"/>
+          <w:szCs w:val="22"/>
+        </w:rPr>
+        <w:t xml:space="preserve"> controller/</w:t>
+      </w:r>
+    </w:p>
+    <w:p>
+      <w:pPr>
+        <w:spacing w:after="0"/>
+        <w:rPr>
+          <w:rFonts w:ascii="Corbel" w:hAnsi="Corbel"/>
+          <w:sz w:val="22"/>
+          <w:szCs w:val="22"/>
+        </w:rPr>
+      </w:pPr>
+      <w:r>
+        <w:rPr>
+          <w:rFonts w:ascii="MS Gothic" w:eastAsia="MS Gothic" w:hAnsi="MS Gothic" w:cs="MS Gothic" w:hint="eastAsia"/>
+          <w:sz w:val="22"/>
+          <w:szCs w:val="22"/>
+        </w:rPr>
+        <w:t>│</w:t>
+      </w:r>
+      <w:r>
+        <w:rPr>
+          <w:rFonts w:ascii="Corbel" w:hAnsi="Corbel"/>
+          <w:sz w:val="22"/>
+          <w:szCs w:val="22"/>
+        </w:rPr>
+        <w:t xml:space="preserve">   </w:t>
+      </w:r>
+      <w:r>
+        <w:rPr>
+          <w:rFonts w:ascii="MS Gothic" w:eastAsia="MS Gothic" w:hAnsi="MS Gothic" w:cs="MS Gothic" w:hint="eastAsia"/>
+          <w:sz w:val="22"/>
+          <w:szCs w:val="22"/>
+        </w:rPr>
+        <w:t>│</w:t>
+      </w:r>
+      <w:r>
+        <w:rPr>
+          <w:rFonts w:ascii="Corbel" w:hAnsi="Corbel"/>
+          <w:sz w:val="22"/>
+          <w:szCs w:val="22"/>
+        </w:rPr>
+        <w:t xml:space="preserve">   </w:t>
+      </w:r>
+      <w:r>
+        <w:rPr>
+          <w:rFonts w:ascii="MS Gothic" w:eastAsia="MS Gothic" w:hAnsi="MS Gothic" w:cs="MS Gothic" w:hint="eastAsia"/>
+          <w:sz w:val="22"/>
+          <w:szCs w:val="22"/>
+        </w:rPr>
+        <w:t>│</w:t>
+      </w:r>
+      <w:r>
+        <w:rPr>
+          <w:rFonts w:ascii="Corbel" w:hAnsi="Corbel"/>
+          <w:sz w:val="22"/>
+          <w:szCs w:val="22"/>
+        </w:rPr>
+        <w:t xml:space="preserve">   </w:t>
+      </w:r>
+      <w:r>
+        <w:rPr>
+          <w:rFonts w:ascii="MS Gothic" w:eastAsia="MS Gothic" w:hAnsi="MS Gothic" w:cs="MS Gothic" w:hint="eastAsia"/>
+          <w:sz w:val="22"/>
+          <w:szCs w:val="22"/>
+        </w:rPr>
+        <w:t>│</w:t>
+      </w:r>
+      <w:r>
+        <w:rPr>
+          <w:rFonts w:ascii="Corbel" w:hAnsi="Corbel"/>
+          <w:sz w:val="22"/>
+          <w:szCs w:val="22"/>
+        </w:rPr>
+        <w:t xml:space="preserve">   </w:t>
+      </w:r>
+      <w:r>
+        <w:rPr>
+          <w:rFonts w:ascii="MS Gothic" w:eastAsia="MS Gothic" w:hAnsi="MS Gothic" w:cs="MS Gothic" w:hint="eastAsia"/>
+          <w:sz w:val="22"/>
+          <w:szCs w:val="22"/>
+        </w:rPr>
+        <w:t>│</w:t>
+      </w:r>
+      <w:r>
+        <w:rPr>
+          <w:rFonts w:ascii="Corbel" w:hAnsi="Corbel"/>
+          <w:sz w:val="22"/>
+          <w:szCs w:val="22"/>
+        </w:rPr>
+        <w:t xml:space="preserve">   </w:t>
+      </w:r>
+      <w:r>
+        <w:rPr>
+          <w:rFonts w:ascii="MS Gothic" w:eastAsia="MS Gothic" w:hAnsi="MS Gothic" w:cs="MS Gothic" w:hint="eastAsia"/>
+          <w:sz w:val="22"/>
+          <w:szCs w:val="22"/>
+        </w:rPr>
+        <w:t>└──</w:t>
+      </w:r>
+      <w:r>
+        <w:rPr>
+          <w:rFonts w:ascii="Corbel" w:hAnsi="Corbel"/>
+          <w:sz w:val="22"/>
+          <w:szCs w:val="22"/>
+        </w:rPr>
+        <w:t xml:space="preserve"> StudentController.java</w:t>
+      </w:r>
+    </w:p>
+    <w:p>
+      <w:pPr>
+        <w:spacing w:after="0"/>
+        <w:rPr>
+          <w:rFonts w:ascii="Corbel" w:hAnsi="Corbel"/>
+          <w:sz w:val="22"/>
+          <w:szCs w:val="22"/>
+        </w:rPr>
+      </w:pPr>
+      <w:r>
+        <w:rPr>
+          <w:rFonts w:ascii="MS Gothic" w:eastAsia="MS Gothic" w:hAnsi="MS Gothic" w:cs="MS Gothic" w:hint="eastAsia"/>
+          <w:sz w:val="22"/>
+          <w:szCs w:val="22"/>
+        </w:rPr>
+        <w:t>│</w:t>
+      </w:r>
+      <w:r>
+        <w:rPr>
+          <w:rFonts w:ascii="Corbel" w:hAnsi="Corbel"/>
+          <w:sz w:val="22"/>
+          <w:szCs w:val="22"/>
+        </w:rPr>
+        <w:t xml:space="preserve">   </w:t>
+      </w:r>
+      <w:r>
+        <w:rPr>
+          <w:rFonts w:ascii="MS Gothic" w:eastAsia="MS Gothic" w:hAnsi="MS Gothic" w:cs="MS Gothic" w:hint="eastAsia"/>
+          <w:sz w:val="22"/>
+          <w:szCs w:val="22"/>
+        </w:rPr>
+        <w:t>│</w:t>
+      </w:r>
+      <w:r>
+        <w:rPr>
+          <w:rFonts w:ascii="Corbel" w:hAnsi="Corbel"/>
+          <w:sz w:val="22"/>
+          <w:szCs w:val="22"/>
+        </w:rPr>
+        <w:t xml:space="preserve">   </w:t>
+      </w:r>
+      <w:r>
+        <w:rPr>
+          <w:rFonts w:ascii="MS Gothic" w:eastAsia="MS Gothic" w:hAnsi="MS Gothic" w:cs="MS Gothic" w:hint="eastAsia"/>
+          <w:sz w:val="22"/>
+          <w:szCs w:val="22"/>
+        </w:rPr>
+        <w:t>│</w:t>
+      </w:r>
+      <w:r>
+        <w:rPr>
+          <w:rFonts w:ascii="Corbel" w:hAnsi="Corbel"/>
+          <w:sz w:val="22"/>
+          <w:szCs w:val="22"/>
+        </w:rPr>
+        <w:t xml:space="preserve">   </w:t>
+      </w:r>
+      <w:r>
+        <w:rPr>
+          <w:rFonts w:ascii="MS Gothic" w:eastAsia="MS Gothic" w:hAnsi="MS Gothic" w:cs="MS Gothic" w:hint="eastAsia"/>
+          <w:sz w:val="22"/>
+          <w:szCs w:val="22"/>
+        </w:rPr>
+        <w:t>│</w:t>
+      </w:r>
+      <w:r>
+        <w:rPr>
+          <w:rFonts w:ascii="Corbel" w:hAnsi="Corbel"/>
+          <w:sz w:val="22"/>
+          <w:szCs w:val="22"/>
+        </w:rPr>
+        <w:t xml:space="preserve">   </w:t>
+      </w:r>
+      <w:r>
+        <w:rPr>
+          <w:rFonts w:ascii="MS Gothic" w:eastAsia="MS Gothic" w:hAnsi="MS Gothic" w:cs="MS Gothic" w:hint="eastAsia"/>
+          <w:sz w:val="22"/>
+          <w:szCs w:val="22"/>
+        </w:rPr>
+        <w:t>├</w:t>
+      </w:r>
+      <w:r>
+        <w:rPr>
+          <w:rFonts w:ascii="Arial" w:hAnsi="Arial" w:cs="Arial"/>
+          <w:sz w:val="22"/>
+          <w:szCs w:val="22"/>
+        </w:rPr>
+        <w:t>──</w:t>
+      </w:r>
+      <w:r>
+        <w:rPr>
+          <w:rFonts w:ascii="Corbel" w:hAnsi="Corbel"/>
+          <w:sz w:val="22"/>
+          <w:szCs w:val="22"/>
+        </w:rPr>
+        <w:t xml:space="preserve"> model/</w:t>
+      </w:r>
+    </w:p>
+    <w:p>
+      <w:pPr>
+        <w:spacing w:after="0"/>
+        <w:rPr>
+          <w:rFonts w:ascii="Corbel" w:hAnsi="Corbel"/>
+          <w:sz w:val="22"/>
+          <w:szCs w:val="22"/>
+        </w:rPr>
+      </w:pPr>
+      <w:r>
+        <w:rPr>
+          <w:rFonts w:ascii="MS Gothic" w:eastAsia="MS Gothic" w:hAnsi="MS Gothic" w:cs="MS Gothic" w:hint="eastAsia"/>
+          <w:sz w:val="22"/>
+          <w:szCs w:val="22"/>
+        </w:rPr>
+        <w:t>│</w:t>
+      </w:r>
+      <w:r>
+        <w:rPr>
+          <w:rFonts w:ascii="Corbel" w:hAnsi="Corbel"/>
+          <w:sz w:val="22"/>
+          <w:szCs w:val="22"/>
+        </w:rPr>
+        <w:t xml:space="preserve">   </w:t>
+      </w:r>
+      <w:r>
+        <w:rPr>
+          <w:rFonts w:ascii="MS Gothic" w:eastAsia="MS Gothic" w:hAnsi="MS Gothic" w:cs="MS Gothic" w:hint="eastAsia"/>
+          <w:sz w:val="22"/>
+          <w:szCs w:val="22"/>
+        </w:rPr>
+        <w:t>│</w:t>
+      </w:r>
+      <w:r>
+        <w:rPr>
+          <w:rFonts w:ascii="Corbel" w:hAnsi="Corbel"/>
+          <w:sz w:val="22"/>
+          <w:szCs w:val="22"/>
+        </w:rPr>
+        <w:t xml:space="preserve">   </w:t>
+      </w:r>
+      <w:r>
+        <w:rPr>
+          <w:rFonts w:ascii="MS Gothic" w:eastAsia="MS Gothic" w:hAnsi="MS Gothic" w:cs="MS Gothic" w:hint="eastAsia"/>
+          <w:sz w:val="22"/>
+          <w:szCs w:val="22"/>
+        </w:rPr>
+        <w:t>│</w:t>
+      </w:r>
+      <w:r>
+        <w:rPr>
+          <w:rFonts w:ascii="Corbel" w:hAnsi="Corbel"/>
+          <w:sz w:val="22"/>
+          <w:szCs w:val="22"/>
+        </w:rPr>
+        <w:t xml:space="preserve">   </w:t>
+      </w:r>
+      <w:r>
+        <w:rPr>
+          <w:rFonts w:ascii="MS Gothic" w:eastAsia="MS Gothic" w:hAnsi="MS Gothic" w:cs="MS Gothic" w:hint="eastAsia"/>
+          <w:sz w:val="22"/>
+          <w:szCs w:val="22"/>
+        </w:rPr>
+        <w:t>│</w:t>
+      </w:r>
+      <w:r>
+        <w:rPr>
+          <w:rFonts w:ascii="Corbel" w:hAnsi="Corbel"/>
+          <w:sz w:val="22"/>
+          <w:szCs w:val="22"/>
+        </w:rPr>
+        <w:t xml:space="preserve">   </w:t>
+      </w:r>
+      <w:r>
+        <w:rPr>
+          <w:rFonts w:ascii="MS Gothic" w:eastAsia="MS Gothic" w:hAnsi="MS Gothic" w:cs="MS Gothic" w:hint="eastAsia"/>
+          <w:sz w:val="22"/>
+          <w:szCs w:val="22"/>
+        </w:rPr>
+        <w:t>│</w:t>
+      </w:r>
+      <w:r>
+        <w:rPr>
+          <w:rFonts w:ascii="Corbel" w:hAnsi="Corbel"/>
+          <w:sz w:val="22"/>
+          <w:szCs w:val="22"/>
+        </w:rPr>
+        <w:t xml:space="preserve">   </w:t>
+      </w:r>
+      <w:r>
+        <w:rPr>
+          <w:rFonts w:ascii="MS Gothic" w:eastAsia="MS Gothic" w:hAnsi="MS Gothic" w:cs="MS Gothic" w:hint="eastAsia"/>
+          <w:sz w:val="22"/>
+          <w:szCs w:val="22"/>
+        </w:rPr>
+        <w:t>├</w:t>
+      </w:r>
+      <w:r>
+        <w:rPr>
+          <w:rFonts w:ascii="Arial" w:hAnsi="Arial" w:cs="Arial"/>
+          <w:sz w:val="22"/>
+          <w:szCs w:val="22"/>
+        </w:rPr>
+        <w:t>──</w:t>
+      </w:r>
+      <w:r>
+        <w:rPr>
+          <w:rFonts w:ascii="Corbel" w:hAnsi="Corbel"/>
+          <w:sz w:val="22"/>
+          <w:szCs w:val="22"/>
+        </w:rPr>
+        <w:t xml:space="preserve"> Student.java</w:t>
+      </w:r>
+    </w:p>
+    <w:p>
+      <w:pPr>
+        <w:spacing w:after="0"/>
+        <w:rPr>
+          <w:rFonts w:ascii="Corbel" w:hAnsi="Corbel"/>
+          <w:sz w:val="22"/>
+          <w:szCs w:val="22"/>
+        </w:rPr>
+      </w:pPr>
+      <w:r>
+        <w:rPr>
+          <w:rFonts w:ascii="MS Gothic" w:eastAsia="MS Gothic" w:hAnsi="MS Gothic" w:cs="MS Gothic" w:hint="eastAsia"/>
+          <w:sz w:val="22"/>
+          <w:szCs w:val="22"/>
+        </w:rPr>
+        <w:t>│</w:t>
+      </w:r>
+      <w:r>
+        <w:rPr>
+          <w:rFonts w:ascii="Corbel" w:hAnsi="Corbel"/>
+          <w:sz w:val="22"/>
+          <w:szCs w:val="22"/>
+        </w:rPr>
+        <w:t xml:space="preserve">   </w:t>
+      </w:r>
+      <w:r>
+        <w:rPr>
+          <w:rFonts w:ascii="MS Gothic" w:eastAsia="MS Gothic" w:hAnsi="MS Gothic" w:cs="MS Gothic" w:hint="eastAsia"/>
+          <w:sz w:val="22"/>
+          <w:szCs w:val="22"/>
+        </w:rPr>
+        <w:t>│</w:t>
+      </w:r>
+      <w:r>
+        <w:rPr>
+          <w:rFonts w:ascii="Corbel" w:hAnsi="Corbel"/>
+          <w:sz w:val="22"/>
+          <w:szCs w:val="22"/>
+        </w:rPr>
+        <w:t xml:space="preserve">   </w:t>
+      </w:r>
+      <w:r>
+        <w:rPr>
+          <w:rFonts w:ascii="MS Gothic" w:eastAsia="MS Gothic" w:hAnsi="MS Gothic" w:cs="MS Gothic" w:hint="eastAsia"/>
+          <w:sz w:val="22"/>
+          <w:szCs w:val="22"/>
+        </w:rPr>
+        <w:t>│</w:t>
+      </w:r>
+      <w:r>
+        <w:rPr>
+          <w:rFonts w:ascii="Corbel" w:hAnsi="Corbel"/>
+          <w:sz w:val="22"/>
+          <w:szCs w:val="22"/>
+        </w:rPr>
+        <w:t xml:space="preserve">   </w:t>
+      </w:r>
+      <w:r>
+        <w:rPr>
+          <w:rFonts w:ascii="MS Gothic" w:eastAsia="MS Gothic" w:hAnsi="MS Gothic" w:cs="MS Gothic" w:hint="eastAsia"/>
+          <w:sz w:val="22"/>
+          <w:szCs w:val="22"/>
+        </w:rPr>
+        <w:t>│</w:t>
+      </w:r>
+      <w:r>
+        <w:rPr>
+          <w:rFonts w:ascii="Corbel" w:hAnsi="Corbel"/>
+          <w:sz w:val="22"/>
+          <w:szCs w:val="22"/>
+        </w:rPr>
+        <w:t xml:space="preserve">   </w:t>
+      </w:r>
+      <w:r>
+        <w:rPr>
+          <w:rFonts w:ascii="MS Gothic" w:eastAsia="MS Gothic" w:hAnsi="MS Gothic" w:cs="MS Gothic" w:hint="eastAsia"/>
+          <w:sz w:val="22"/>
+          <w:szCs w:val="22"/>
+        </w:rPr>
+        <w:t>│</w:t>
+      </w:r>
+      <w:r>
+        <w:rPr>
+          <w:rFonts w:ascii="Corbel" w:hAnsi="Corbel"/>
+          <w:sz w:val="22"/>
+          <w:szCs w:val="22"/>
+        </w:rPr>
+        <w:t xml:space="preserve">   </w:t>
+      </w:r>
+      <w:r>
+        <w:rPr>
+          <w:rFonts w:ascii="MS Gothic" w:eastAsia="MS Gothic" w:hAnsi="MS Gothic" w:cs="MS Gothic" w:hint="eastAsia"/>
+          <w:sz w:val="22"/>
+          <w:szCs w:val="22"/>
+        </w:rPr>
+        <w:t>└──</w:t>
+      </w:r>
+      <w:r>
+        <w:rPr>
+          <w:rFonts w:ascii="Corbel" w:hAnsi="Corbel"/>
+          <w:sz w:val="22"/>
+          <w:szCs w:val="22"/>
+        </w:rPr>
+        <w:t xml:space="preserve"> StudentModel.java</w:t>
+      </w:r>
+    </w:p>
+    <w:p>
+      <w:pPr>
+        <w:spacing w:after="0"/>
+        <w:rPr>
+          <w:rFonts w:ascii="Corbel" w:hAnsi="Corbel"/>
+          <w:sz w:val="22"/>
+          <w:szCs w:val="22"/>
+        </w:rPr>
+      </w:pPr>
+      <w:r>
+        <w:rPr>
+          <w:rFonts w:ascii="MS Gothic" w:eastAsia="MS Gothic" w:hAnsi="MS Gothic" w:cs="MS Gothic" w:hint="eastAsia"/>
+          <w:sz w:val="22"/>
+          <w:szCs w:val="22"/>
+        </w:rPr>
+        <w:t>│</w:t>
+      </w:r>
+      <w:r>
+        <w:rPr>
+          <w:rFonts w:ascii="Corbel" w:hAnsi="Corbel"/>
+          <w:sz w:val="22"/>
+          <w:szCs w:val="22"/>
+        </w:rPr>
+        <w:t xml:space="preserve">   </w:t>
+      </w:r>
+      <w:r>
+        <w:rPr>
+          <w:rFonts w:ascii="MS Gothic" w:eastAsia="MS Gothic" w:hAnsi="MS Gothic" w:cs="MS Gothic" w:hint="eastAsia"/>
+          <w:sz w:val="22"/>
+          <w:szCs w:val="22"/>
+        </w:rPr>
+        <w:t>│</w:t>
+      </w:r>
+      <w:r>
+        <w:rPr>
+          <w:rFonts w:ascii="Corbel" w:hAnsi="Corbel"/>
+          <w:sz w:val="22"/>
+          <w:szCs w:val="22"/>
+        </w:rPr>
+        <w:t xml:space="preserve">   </w:t>
+      </w:r>
+      <w:r>
+        <w:rPr>
+          <w:rFonts w:ascii="MS Gothic" w:eastAsia="MS Gothic" w:hAnsi="MS Gothic" w:cs="MS Gothic" w:hint="eastAsia"/>
+          <w:sz w:val="22"/>
+          <w:szCs w:val="22"/>
+        </w:rPr>
+        <w:t>│</w:t>
+      </w:r>
+      <w:r>
+        <w:rPr>
+          <w:rFonts w:ascii="Corbel" w:hAnsi="Corbel"/>
+          <w:sz w:val="22"/>
+          <w:szCs w:val="22"/>
+        </w:rPr>
+        <w:t xml:space="preserve">   </w:t>
+      </w:r>
+      <w:r>
+        <w:rPr>
+          <w:rFonts w:ascii="MS Gothic" w:eastAsia="MS Gothic" w:hAnsi="MS Gothic" w:cs="MS Gothic" w:hint="eastAsia"/>
+          <w:sz w:val="22"/>
+          <w:szCs w:val="22"/>
+        </w:rPr>
+        <w:t>│</w:t>
+      </w:r>
+      <w:r>
+        <w:rPr>
+          <w:rFonts w:ascii="Corbel" w:hAnsi="Corbel"/>
+          <w:sz w:val="22"/>
+          <w:szCs w:val="22"/>
+        </w:rPr>
+        <w:t xml:space="preserve">   </w:t>
+      </w:r>
+      <w:r>
+        <w:rPr>
+          <w:rFonts w:ascii="MS Gothic" w:eastAsia="MS Gothic" w:hAnsi="MS Gothic" w:cs="MS Gothic" w:hint="eastAsia"/>
+          <w:sz w:val="22"/>
+          <w:szCs w:val="22"/>
+        </w:rPr>
+        <w:t>└──</w:t>
+      </w:r>
+      <w:r>
+        <w:rPr>
+          <w:rFonts w:ascii="Corbel" w:hAnsi="Corbel"/>
+          <w:sz w:val="22"/>
+          <w:szCs w:val="22"/>
+        </w:rPr>
+        <w:t xml:space="preserve"> view/</w:t>
+      </w:r>
+    </w:p>
+    <w:p>
+      <w:pPr>
+        <w:spacing w:after="0"/>
+        <w:rPr>
+          <w:rFonts w:ascii="Corbel" w:hAnsi="Corbel"/>
+          <w:sz w:val="22"/>
+          <w:szCs w:val="22"/>
+        </w:rPr>
+      </w:pPr>
+      <w:r>
+        <w:rPr>
+          <w:rFonts w:ascii="MS Gothic" w:eastAsia="MS Gothic" w:hAnsi="MS Gothic" w:cs="MS Gothic" w:hint="eastAsia"/>
+          <w:sz w:val="22"/>
+          <w:szCs w:val="22"/>
+        </w:rPr>
+        <w:t>│</w:t>
+      </w:r>
+      <w:r>
+        <w:rPr>
+          <w:rFonts w:ascii="Corbel" w:hAnsi="Corbel"/>
+          <w:sz w:val="22"/>
+          <w:szCs w:val="22"/>
+        </w:rPr>
+        <w:t xml:space="preserve">   </w:t>
+      </w:r>
+      <w:r>
+        <w:rPr>
+          <w:rFonts w:ascii="MS Gothic" w:eastAsia="MS Gothic" w:hAnsi="MS Gothic" w:cs="MS Gothic" w:hint="eastAsia"/>
+          <w:sz w:val="22"/>
+          <w:szCs w:val="22"/>
+        </w:rPr>
+        <w:t>│</w:t>
+      </w:r>
+      <w:r>
+        <w:rPr>
+          <w:rFonts w:ascii="Corbel" w:hAnsi="Corbel"/>
+          <w:sz w:val="22"/>
+          <w:szCs w:val="22"/>
+        </w:rPr>
+        <w:t xml:space="preserve">   </w:t>
+      </w:r>
+      <w:r>
+        <w:rPr>
+          <w:rFonts w:ascii="MS Gothic" w:eastAsia="MS Gothic" w:hAnsi="MS Gothic" w:cs="MS Gothic" w:hint="eastAsia"/>
+          <w:sz w:val="22"/>
+          <w:szCs w:val="22"/>
+        </w:rPr>
+        <w:t>│</w:t>
+      </w:r>
+      <w:r>
+        <w:rPr>
+          <w:rFonts w:ascii="Corbel" w:hAnsi="Corbel"/>
+          <w:sz w:val="22"/>
+          <w:szCs w:val="22"/>
+        </w:rPr>
+        <w:t xml:space="preserve">   </w:t>
+      </w:r>
+      <w:r>
+        <w:rPr>
+          <w:rFonts w:ascii="MS Gothic" w:eastAsia="MS Gothic" w:hAnsi="MS Gothic" w:cs="MS Gothic" w:hint="eastAsia"/>
+          <w:sz w:val="22"/>
+          <w:szCs w:val="22"/>
+        </w:rPr>
+        <w:t>│</w:t>
+      </w:r>
+      <w:r>
+        <w:rPr>
+          <w:rFonts w:ascii="Corbel" w:hAnsi="Corbel"/>
+          <w:sz w:val="22"/>
+          <w:szCs w:val="22"/>
+        </w:rPr>
+        <w:t xml:space="preserve">       </w:t>
+      </w:r>
+      <w:r>
+        <w:rPr>
+          <w:rFonts w:ascii="MS Gothic" w:eastAsia="MS Gothic" w:hAnsi="MS Gothic" w:cs="MS Gothic" w:hint="eastAsia"/>
+          <w:sz w:val="22"/>
+          <w:szCs w:val="22"/>
+        </w:rPr>
+        <w:t>├</w:t>
+      </w:r>
+      <w:r>
+        <w:rPr>
+          <w:rFonts w:ascii="Arial" w:hAnsi="Arial" w:cs="Arial"/>
+          <w:sz w:val="22"/>
+          <w:szCs w:val="22"/>
+        </w:rPr>
+        <w:t>──</w:t>
+      </w:r>
+      <w:r>
+        <w:rPr>
+          <w:rFonts w:ascii="Corbel" w:hAnsi="Corbel"/>
+          <w:sz w:val="22"/>
+          <w:szCs w:val="22"/>
+        </w:rPr>
+        <w:t xml:space="preserve"> MainMenuView.java</w:t>
+      </w:r>
+    </w:p>
+    <w:p>
+      <w:pPr>
+        <w:spacing w:after="0"/>
+        <w:rPr>
+          <w:rFonts w:ascii="Corbel" w:hAnsi="Corbel"/>
+          <w:sz w:val="22"/>
+          <w:szCs w:val="22"/>
+        </w:rPr>
+      </w:pPr>
+      <w:r>
+        <w:rPr>
+          <w:rFonts w:ascii="MS Gothic" w:eastAsia="MS Gothic" w:hAnsi="MS Gothic" w:cs="MS Gothic" w:hint="eastAsia"/>
+          <w:sz w:val="22"/>
+          <w:szCs w:val="22"/>
+        </w:rPr>
+        <w:t>│</w:t>
+      </w:r>
+      <w:r>
+        <w:rPr>
+          <w:rFonts w:ascii="Corbel" w:hAnsi="Corbel"/>
+          <w:sz w:val="22"/>
+          <w:szCs w:val="22"/>
+        </w:rPr>
+        <w:t xml:space="preserve">   </w:t>
+      </w:r>
+      <w:r>
+        <w:rPr>
+          <w:rFonts w:ascii="MS Gothic" w:eastAsia="MS Gothic" w:hAnsi="MS Gothic" w:cs="MS Gothic" w:hint="eastAsia"/>
+          <w:sz w:val="22"/>
+          <w:szCs w:val="22"/>
+        </w:rPr>
+        <w:t>│</w:t>
+      </w:r>
+      <w:r>
+        <w:rPr>
+          <w:rFonts w:ascii="Corbel" w:hAnsi="Corbel"/>
+          <w:sz w:val="22"/>
+          <w:szCs w:val="22"/>
+        </w:rPr>
+        <w:t xml:space="preserve">   </w:t>
+      </w:r>
+      <w:r>
+        <w:rPr>
+          <w:rFonts w:ascii="MS Gothic" w:eastAsia="MS Gothic" w:hAnsi="MS Gothic" w:cs="MS Gothic" w:hint="eastAsia"/>
+          <w:sz w:val="22"/>
+          <w:szCs w:val="22"/>
+        </w:rPr>
+        <w:t>│</w:t>
+      </w:r>
+      <w:r>
+        <w:rPr>
+          <w:rFonts w:ascii="Corbel" w:hAnsi="Corbel"/>
+          <w:sz w:val="22"/>
+          <w:szCs w:val="22"/>
+        </w:rPr>
+        <w:t xml:space="preserve">   </w:t>
+      </w:r>
+      <w:r>
+        <w:rPr>
+          <w:rFonts w:ascii="MS Gothic" w:eastAsia="MS Gothic" w:hAnsi="MS Gothic" w:cs="MS Gothic" w:hint="eastAsia"/>
+          <w:sz w:val="22"/>
+          <w:szCs w:val="22"/>
+        </w:rPr>
+        <w:t>│</w:t>
+      </w:r>
+      <w:r>
+        <w:rPr>
+          <w:rFonts w:ascii="Corbel" w:hAnsi="Corbel"/>
+          <w:sz w:val="22"/>
+          <w:szCs w:val="22"/>
+        </w:rPr>
+        <w:t xml:space="preserve">       </w:t>
+      </w:r>
+      <w:r>
+        <w:rPr>
+          <w:rFonts w:ascii="MS Gothic" w:eastAsia="MS Gothic" w:hAnsi="MS Gothic" w:cs="MS Gothic" w:hint="eastAsia"/>
+          <w:sz w:val="22"/>
+          <w:szCs w:val="22"/>
+        </w:rPr>
+        <w:t>├</w:t>
+      </w:r>
+      <w:r>
+        <w:rPr>
+          <w:rFonts w:ascii="Arial" w:hAnsi="Arial" w:cs="Arial"/>
+          <w:sz w:val="22"/>
+          <w:szCs w:val="22"/>
+        </w:rPr>
+        <w:t>──</w:t>
+      </w:r>
+      <w:r>
+        <w:rPr>
+          <w:rFonts w:ascii="Corbel" w:hAnsi="Corbel"/>
+          <w:sz w:val="22"/>
+          <w:szCs w:val="22"/>
+        </w:rPr>
+        <w:t xml:space="preserve"> DataInputView.java</w:t>
+      </w:r>
+    </w:p>
+    <w:p>
+      <w:pPr>
+        <w:spacing w:after="0"/>
+        <w:rPr>
+          <w:rFonts w:ascii="Corbel" w:hAnsi="Corbel"/>
+          <w:sz w:val="22"/>
+          <w:szCs w:val="22"/>
+        </w:rPr>
+      </w:pPr>
+      <w:r>
+        <w:rPr>
+          <w:rFonts w:ascii="MS Gothic" w:eastAsia="MS Gothic" w:hAnsi="MS Gothic" w:cs="MS Gothic" w:hint="eastAsia"/>
+          <w:sz w:val="22"/>
+          <w:szCs w:val="22"/>
+        </w:rPr>
+        <w:t>│</w:t>
+      </w:r>
+      <w:r>
+        <w:rPr>
+          <w:rFonts w:ascii="Corbel" w:hAnsi="Corbel"/>
+          <w:sz w:val="22"/>
+          <w:szCs w:val="22"/>
+        </w:rPr>
+        <w:t xml:space="preserve">   </w:t>
+      </w:r>
+      <w:r>
+        <w:rPr>
+          <w:rFonts w:ascii="MS Gothic" w:eastAsia="MS Gothic" w:hAnsi="MS Gothic" w:cs="MS Gothic" w:hint="eastAsia"/>
+          <w:sz w:val="22"/>
+          <w:szCs w:val="22"/>
+        </w:rPr>
+        <w:t>│</w:t>
+      </w:r>
+      <w:r>
+        <w:rPr>
+          <w:rFonts w:ascii="Corbel" w:hAnsi="Corbel"/>
+          <w:sz w:val="22"/>
+          <w:szCs w:val="22"/>
+        </w:rPr>
+        <w:t xml:space="preserve">   </w:t>
+      </w:r>
+      <w:r>
+        <w:rPr>
+          <w:rFonts w:ascii="MS Gothic" w:eastAsia="MS Gothic" w:hAnsi="MS Gothic" w:cs="MS Gothic" w:hint="eastAsia"/>
+          <w:sz w:val="22"/>
+          <w:szCs w:val="22"/>
+        </w:rPr>
+        <w:t>│</w:t>
+      </w:r>
+      <w:r>
+        <w:rPr>
+          <w:rFonts w:ascii="Corbel" w:hAnsi="Corbel"/>
+          <w:sz w:val="22"/>
+          <w:szCs w:val="22"/>
+        </w:rPr>
+        <w:t xml:space="preserve">   </w:t>
+      </w:r>
+      <w:r>
+        <w:rPr>
+          <w:rFonts w:ascii="MS Gothic" w:eastAsia="MS Gothic" w:hAnsi="MS Gothic" w:cs="MS Gothic" w:hint="eastAsia"/>
+          <w:sz w:val="22"/>
+          <w:szCs w:val="22"/>
+        </w:rPr>
+        <w:t>│</w:t>
+      </w:r>
+      <w:r>
+        <w:rPr>
+          <w:rFonts w:ascii="Corbel" w:hAnsi="Corbel"/>
+          <w:sz w:val="22"/>
+          <w:szCs w:val="22"/>
+        </w:rPr>
+        <w:t xml:space="preserve">       </w:t>
+      </w:r>
+      <w:r>
+        <w:rPr>
+          <w:rFonts w:ascii="MS Gothic" w:eastAsia="MS Gothic" w:hAnsi="MS Gothic" w:cs="MS Gothic" w:hint="eastAsia"/>
+          <w:sz w:val="22"/>
+          <w:szCs w:val="22"/>
+        </w:rPr>
+        <w:t>└──</w:t>
+      </w:r>
+      <w:r>
+        <w:rPr>
+          <w:rFonts w:ascii="Corbel" w:hAnsi="Corbel"/>
+          <w:sz w:val="22"/>
+          <w:szCs w:val="22"/>
+        </w:rPr>
+        <w:t xml:space="preserve"> DisplayView.java</w:t>
+      </w:r>
+    </w:p>
+    <w:p>
+      <w:pPr>
+        <w:spacing w:after="0"/>
+        <w:rPr>
+          <w:rFonts w:ascii="Corbel" w:hAnsi="Corbel"/>
+          <w:sz w:val="22"/>
+          <w:szCs w:val="22"/>
+          <w:lang w:val="fr-FR"/>
+        </w:rPr>
+      </w:pPr>
+      <w:r>
+        <w:rPr>
+          <w:rFonts w:ascii="MS Gothic" w:eastAsia="MS Gothic" w:hAnsi="MS Gothic" w:cs="MS Gothic" w:hint="eastAsia"/>
+          <w:sz w:val="22"/>
+          <w:szCs w:val="22"/>
+          <w:lang w:val="fr-FR"/>
+        </w:rPr>
+        <w:t>│</w:t>
+      </w:r>
+      <w:r>
+        <w:rPr>
+          <w:rFonts w:ascii="Corbel" w:hAnsi="Corbel"/>
+          <w:sz w:val="22"/>
+          <w:szCs w:val="22"/>
+          <w:lang w:val="fr-FR"/>
+        </w:rPr>
+        <w:t xml:space="preserve">   </w:t>
+      </w:r>
+      <w:r>
+        <w:rPr>
+          <w:rFonts w:ascii="MS Gothic" w:eastAsia="MS Gothic" w:hAnsi="MS Gothic" w:cs="MS Gothic" w:hint="eastAsia"/>
+          <w:sz w:val="22"/>
+          <w:szCs w:val="22"/>
+          <w:lang w:val="fr-FR"/>
+        </w:rPr>
+        <w:t>│</w:t>
+      </w:r>
+      <w:r>
+        <w:rPr>
+          <w:rFonts w:ascii="Corbel" w:hAnsi="Corbel"/>
+          <w:sz w:val="22"/>
+          <w:szCs w:val="22"/>
+          <w:lang w:val="fr-FR"/>
+        </w:rPr>
+        <w:t xml:space="preserve">   </w:t>
+      </w:r>
+      <w:r>
+        <w:rPr>
+          <w:rFonts w:ascii="MS Gothic" w:eastAsia="MS Gothic" w:hAnsi="MS Gothic" w:cs="MS Gothic" w:hint="eastAsia"/>
+          <w:sz w:val="22"/>
+          <w:szCs w:val="22"/>
+          <w:lang w:val="fr-FR"/>
+        </w:rPr>
+        <w:t>└──</w:t>
+      </w:r>
+      <w:r>
+        <w:rPr>
+          <w:rFonts w:ascii="Corbel" w:hAnsi="Corbel"/>
+          <w:sz w:val="22"/>
+          <w:szCs w:val="22"/>
+          <w:lang w:val="fr-FR"/>
+        </w:rPr>
+        <w:t xml:space="preserve"> </w:t>
+      </w:r>
+      <w:proofErr w:type="spellStart"/>
+      <w:r>
+        <w:rPr>
+          <w:rFonts w:ascii="Corbel" w:hAnsi="Corbel"/>
+          <w:sz w:val="22"/>
+          <w:szCs w:val="22"/>
+          <w:lang w:val="fr-FR"/>
+        </w:rPr>
+        <w:t>resources</w:t>
+      </w:r>
+      <w:proofErr w:type="spellEnd"/>
+      <w:r>
+        <w:rPr>
+          <w:rFonts w:ascii="Corbel" w:hAnsi="Corbel"/>
+          <w:sz w:val="22"/>
+          <w:szCs w:val="22"/>
+          <w:lang w:val="fr-FR"/>
+        </w:rPr>
+        <w:t>/</w:t>
+      </w:r>
+    </w:p>
+    <w:p>
+      <w:pPr>
+        <w:spacing w:after="0"/>
+        <w:rPr>
+          <w:rFonts w:ascii="Corbel" w:hAnsi="Corbel"/>
+          <w:sz w:val="22"/>
+          <w:szCs w:val="22"/>
+          <w:lang w:val="fr-FR"/>
+        </w:rPr>
+      </w:pPr>
+      <w:r>
+        <w:rPr>
+          <w:rFonts w:ascii="MS Gothic" w:eastAsia="MS Gothic" w:hAnsi="MS Gothic" w:cs="MS Gothic" w:hint="eastAsia"/>
+          <w:sz w:val="22"/>
+          <w:szCs w:val="22"/>
+          <w:lang w:val="fr-FR"/>
+        </w:rPr>
+        <w:t>│</w:t>
+      </w:r>
+      <w:r>
+        <w:rPr>
+          <w:rFonts w:ascii="Corbel" w:hAnsi="Corbel"/>
+          <w:sz w:val="22"/>
+          <w:szCs w:val="22"/>
+          <w:lang w:val="fr-FR"/>
+        </w:rPr>
+        <w:t xml:space="preserve">   </w:t>
+      </w:r>
+      <w:r>
+        <w:rPr>
+          <w:rFonts w:ascii="MS Gothic" w:eastAsia="MS Gothic" w:hAnsi="MS Gothic" w:cs="MS Gothic" w:hint="eastAsia"/>
+          <w:sz w:val="22"/>
+          <w:szCs w:val="22"/>
+          <w:lang w:val="fr-FR"/>
+        </w:rPr>
+        <w:t>│</w:t>
+      </w:r>
+      <w:r>
+        <w:rPr>
+          <w:rFonts w:ascii="Corbel" w:hAnsi="Corbel"/>
+          <w:sz w:val="22"/>
+          <w:szCs w:val="22"/>
+          <w:lang w:val="fr-FR"/>
+        </w:rPr>
+        <w:t xml:space="preserve">       </w:t>
+      </w:r>
+      <w:r>
+        <w:rPr>
+          <w:rFonts w:ascii="MS Gothic" w:eastAsia="MS Gothic" w:hAnsi="MS Gothic" w:cs="MS Gothic" w:hint="eastAsia"/>
+          <w:sz w:val="22"/>
+          <w:szCs w:val="22"/>
+          <w:lang w:val="fr-FR"/>
+        </w:rPr>
+        <w:t>└──</w:t>
+      </w:r>
+      <w:r>
+        <w:rPr>
+          <w:rFonts w:ascii="Corbel" w:hAnsi="Corbel"/>
+          <w:sz w:val="22"/>
+          <w:szCs w:val="22"/>
+          <w:lang w:val="fr-FR"/>
+        </w:rPr>
+        <w:t xml:space="preserve"> (fichiers de ressources si n</w:t>
+      </w:r>
+      <w:r>
+        <w:rPr>
+          <w:rFonts w:ascii="Corbel" w:hAnsi="Corbel" w:cs="Corbel"/>
+          <w:sz w:val="22"/>
+          <w:szCs w:val="22"/>
+          <w:lang w:val="fr-FR"/>
+        </w:rPr>
+        <w:t>é</w:t>
+      </w:r>
+      <w:r>
+        <w:rPr>
+          <w:rFonts w:ascii="Corbel" w:hAnsi="Corbel"/>
+          <w:sz w:val="22"/>
+          <w:szCs w:val="22"/>
+          <w:lang w:val="fr-FR"/>
+        </w:rPr>
+        <w:t>cessaire)</w:t>
+      </w:r>
+    </w:p>
+    <w:p>
+      <w:pPr>
+        <w:spacing w:after="0"/>
+        <w:rPr>
+          <w:rFonts w:ascii="Corbel" w:hAnsi="Corbel"/>
+          <w:sz w:val="22"/>
+          <w:szCs w:val="22"/>
+        </w:rPr>
+      </w:pPr>
+      <w:r>
+        <w:rPr>
+          <w:rFonts w:ascii="MS Gothic" w:eastAsia="MS Gothic" w:hAnsi="MS Gothic" w:cs="MS Gothic" w:hint="eastAsia"/>
+          <w:sz w:val="22"/>
+          <w:szCs w:val="22"/>
+        </w:rPr>
+        <w:t>│</w:t>
+      </w:r>
+      <w:r>
+        <w:rPr>
+          <w:rFonts w:ascii="Corbel" w:hAnsi="Corbel"/>
+          <w:sz w:val="22"/>
+          <w:szCs w:val="22"/>
+        </w:rPr>
+        <w:t xml:space="preserve">   </w:t>
+      </w:r>
+      <w:r>
+        <w:rPr>
+          <w:rFonts w:ascii="MS Gothic" w:eastAsia="MS Gothic" w:hAnsi="MS Gothic" w:cs="MS Gothic" w:hint="eastAsia"/>
+          <w:sz w:val="22"/>
+          <w:szCs w:val="22"/>
+        </w:rPr>
+        <w:t>└──</w:t>
+      </w:r>
+      <w:r>
+        <w:rPr>
+          <w:rFonts w:ascii="Corbel" w:hAnsi="Corbel"/>
+          <w:sz w:val="22"/>
+          <w:szCs w:val="22"/>
+        </w:rPr>
+        <w:t xml:space="preserve"> test/</w:t>
+      </w:r>
+    </w:p>
+    <w:p>
+      <w:pPr>
+        <w:spacing w:after="0"/>
+        <w:rPr>
+          <w:rFonts w:ascii="Corbel" w:hAnsi="Corbel"/>
+          <w:sz w:val="22"/>
+          <w:szCs w:val="22"/>
+        </w:rPr>
+      </w:pPr>
+      <w:r>
+        <w:rPr>
+          <w:rFonts w:ascii="MS Gothic" w:eastAsia="MS Gothic" w:hAnsi="MS Gothic" w:cs="MS Gothic" w:hint="eastAsia"/>
+          <w:sz w:val="22"/>
+          <w:szCs w:val="22"/>
+        </w:rPr>
+        <w:t>│</w:t>
+      </w:r>
+      <w:r>
+        <w:rPr>
+          <w:rFonts w:ascii="Corbel" w:hAnsi="Corbel"/>
+          <w:sz w:val="22"/>
+          <w:szCs w:val="22"/>
+        </w:rPr>
+        <w:t xml:space="preserve">       </w:t>
+      </w:r>
+      <w:r>
+        <w:rPr>
+          <w:rFonts w:ascii="MS Gothic" w:eastAsia="MS Gothic" w:hAnsi="MS Gothic" w:cs="MS Gothic" w:hint="eastAsia"/>
+          <w:sz w:val="22"/>
+          <w:szCs w:val="22"/>
+        </w:rPr>
+        <w:t>└──</w:t>
+      </w:r>
+      <w:r>
+        <w:rPr>
+          <w:rFonts w:ascii="Corbel" w:hAnsi="Corbel"/>
+          <w:sz w:val="22"/>
+          <w:szCs w:val="22"/>
+        </w:rPr>
+        <w:t xml:space="preserve"> java/</w:t>
+      </w:r>
+    </w:p>
+    <w:p>
+      <w:pPr>
+        <w:spacing w:after="0"/>
+        <w:rPr>
+          <w:rFonts w:ascii="Corbel" w:hAnsi="Corbel"/>
+          <w:sz w:val="22"/>
+          <w:szCs w:val="22"/>
+        </w:rPr>
+      </w:pPr>
+      <w:r>
+        <w:rPr>
+          <w:rFonts w:ascii="MS Gothic" w:eastAsia="MS Gothic" w:hAnsi="MS Gothic" w:cs="MS Gothic" w:hint="eastAsia"/>
+          <w:sz w:val="22"/>
+          <w:szCs w:val="22"/>
+        </w:rPr>
+        <w:t>│</w:t>
+      </w:r>
+      <w:r>
+        <w:rPr>
+          <w:rFonts w:ascii="Corbel" w:hAnsi="Corbel"/>
+          <w:sz w:val="22"/>
+          <w:szCs w:val="22"/>
+        </w:rPr>
+        <w:t xml:space="preserve">           </w:t>
+      </w:r>
+      <w:r>
+        <w:rPr>
+          <w:rFonts w:ascii="MS Gothic" w:eastAsia="MS Gothic" w:hAnsi="MS Gothic" w:cs="MS Gothic" w:hint="eastAsia"/>
+          <w:sz w:val="22"/>
+          <w:szCs w:val="22"/>
+        </w:rPr>
+        <w:t>└──</w:t>
+      </w:r>
+      <w:r>
+        <w:rPr>
+          <w:rFonts w:ascii="Corbel" w:hAnsi="Corbel"/>
+          <w:sz w:val="22"/>
+          <w:szCs w:val="22"/>
+        </w:rPr>
+        <w:t xml:space="preserve"> </w:t>
+      </w:r>
+      <w:proofErr w:type="spellStart"/>
+      <w:r>
+        <w:rPr>
+          <w:rFonts w:ascii="Corbel" w:hAnsi="Corbel"/>
+          <w:sz w:val="22"/>
+          <w:szCs w:val="22"/>
+        </w:rPr>
+        <w:t>ImplementingACrispNavigation</w:t>
+      </w:r>
+      <w:proofErr w:type="spellEnd"/>
+      <w:r>
+        <w:rPr>
+          <w:rFonts w:ascii="Corbel" w:hAnsi="Corbel"/>
+          <w:sz w:val="22"/>
+          <w:szCs w:val="22"/>
+        </w:rPr>
+        <w:t>/</w:t>
+      </w:r>
+    </w:p>
+    <w:p>
+      <w:pPr>
+        <w:spacing w:after="0"/>
+        <w:rPr>
+          <w:rFonts w:ascii="Corbel" w:hAnsi="Corbel"/>
+          <w:sz w:val="22"/>
+          <w:szCs w:val="22"/>
+        </w:rPr>
+      </w:pPr>
+      <w:r>
+        <w:rPr>
+          <w:rFonts w:ascii="MS Gothic" w:eastAsia="MS Gothic" w:hAnsi="MS Gothic" w:cs="MS Gothic" w:hint="eastAsia"/>
+          <w:sz w:val="22"/>
+          <w:szCs w:val="22"/>
+        </w:rPr>
+        <w:t>│</w:t>
+      </w:r>
+      <w:r>
+        <w:rPr>
+          <w:rFonts w:ascii="Corbel" w:hAnsi="Corbel"/>
+          <w:sz w:val="22"/>
+          <w:szCs w:val="22"/>
+        </w:rPr>
+        <w:t xml:space="preserve">               </w:t>
+      </w:r>
+      <w:r>
+        <w:rPr>
+          <w:rFonts w:ascii="MS Gothic" w:eastAsia="MS Gothic" w:hAnsi="MS Gothic" w:cs="MS Gothic" w:hint="eastAsia"/>
+          <w:sz w:val="22"/>
+          <w:szCs w:val="22"/>
+        </w:rPr>
+        <w:t>├</w:t>
+      </w:r>
+      <w:r>
+        <w:rPr>
+          <w:rFonts w:ascii="Arial" w:hAnsi="Arial" w:cs="Arial"/>
+          <w:sz w:val="22"/>
+          <w:szCs w:val="22"/>
+        </w:rPr>
+        <w:t>──</w:t>
+      </w:r>
+      <w:r>
+        <w:rPr>
+          <w:rFonts w:ascii="Corbel" w:hAnsi="Corbel"/>
+          <w:sz w:val="22"/>
+          <w:szCs w:val="22"/>
+        </w:rPr>
+        <w:t xml:space="preserve"> controller/</w:t>
+      </w:r>
+    </w:p>
+    <w:p>
+      <w:pPr>
+        <w:spacing w:after="0"/>
+        <w:rPr>
+          <w:rFonts w:ascii="Corbel" w:hAnsi="Corbel"/>
+          <w:sz w:val="22"/>
+          <w:szCs w:val="22"/>
+        </w:rPr>
+      </w:pPr>
+      <w:r>
+        <w:rPr>
+          <w:rFonts w:ascii="MS Gothic" w:eastAsia="MS Gothic" w:hAnsi="MS Gothic" w:cs="MS Gothic" w:hint="eastAsia"/>
+          <w:sz w:val="22"/>
+          <w:szCs w:val="22"/>
+        </w:rPr>
+        <w:t>│</w:t>
+      </w:r>
+      <w:r>
+        <w:rPr>
+          <w:rFonts w:ascii="Corbel" w:hAnsi="Corbel"/>
+          <w:sz w:val="22"/>
+          <w:szCs w:val="22"/>
+        </w:rPr>
+        <w:t xml:space="preserve">               </w:t>
+      </w:r>
+      <w:r>
+        <w:rPr>
+          <w:rFonts w:ascii="MS Gothic" w:eastAsia="MS Gothic" w:hAnsi="MS Gothic" w:cs="MS Gothic" w:hint="eastAsia"/>
+          <w:sz w:val="22"/>
+          <w:szCs w:val="22"/>
+        </w:rPr>
+        <w:t>│</w:t>
+      </w:r>
+      <w:r>
+        <w:rPr>
+          <w:rFonts w:ascii="Corbel" w:hAnsi="Corbel"/>
+          <w:sz w:val="22"/>
+          <w:szCs w:val="22"/>
+        </w:rPr>
+        <w:t xml:space="preserve">   </w:t>
+      </w:r>
+      <w:r>
+        <w:rPr>
+          <w:rFonts w:ascii="MS Gothic" w:eastAsia="MS Gothic" w:hAnsi="MS Gothic" w:cs="MS Gothic" w:hint="eastAsia"/>
+          <w:sz w:val="22"/>
+          <w:szCs w:val="22"/>
+        </w:rPr>
+        <w:t>└──</w:t>
+      </w:r>
+      <w:r>
+        <w:rPr>
+          <w:rFonts w:ascii="Corbel" w:hAnsi="Corbel"/>
+          <w:sz w:val="22"/>
+          <w:szCs w:val="22"/>
+        </w:rPr>
+        <w:t xml:space="preserve"> StudentControllerTest.java</w:t>
+      </w:r>
+    </w:p>
+    <w:p>
+      <w:pPr>
+        <w:spacing w:after="0"/>
+        <w:rPr>
+          <w:rFonts w:ascii="Corbel" w:hAnsi="Corbel"/>
+          <w:sz w:val="22"/>
+          <w:szCs w:val="22"/>
+        </w:rPr>
+      </w:pPr>
+      <w:r>
+        <w:rPr>
+          <w:rFonts w:ascii="MS Gothic" w:eastAsia="MS Gothic" w:hAnsi="MS Gothic" w:cs="MS Gothic" w:hint="eastAsia"/>
+          <w:sz w:val="22"/>
+          <w:szCs w:val="22"/>
+        </w:rPr>
+        <w:t>│</w:t>
+      </w:r>
+      <w:r>
+        <w:rPr>
+          <w:rFonts w:ascii="Corbel" w:hAnsi="Corbel"/>
+          <w:sz w:val="22"/>
+          <w:szCs w:val="22"/>
+        </w:rPr>
+        <w:t xml:space="preserve">               </w:t>
+      </w:r>
+      <w:r>
+        <w:rPr>
+          <w:rFonts w:ascii="MS Gothic" w:eastAsia="MS Gothic" w:hAnsi="MS Gothic" w:cs="MS Gothic" w:hint="eastAsia"/>
+          <w:sz w:val="22"/>
+          <w:szCs w:val="22"/>
+        </w:rPr>
+        <w:t>├</w:t>
+      </w:r>
+      <w:r>
+        <w:rPr>
+          <w:rFonts w:ascii="Arial" w:hAnsi="Arial" w:cs="Arial"/>
+          <w:sz w:val="22"/>
+          <w:szCs w:val="22"/>
+        </w:rPr>
+        <w:t>──</w:t>
+      </w:r>
+      <w:r>
+        <w:rPr>
+          <w:rFonts w:ascii="Corbel" w:hAnsi="Corbel"/>
+          <w:sz w:val="22"/>
+          <w:szCs w:val="22"/>
+        </w:rPr>
+        <w:t xml:space="preserve"> model/</w:t>
+      </w:r>
+    </w:p>
+    <w:p>
+      <w:pPr>
+        <w:spacing w:after="0"/>
+        <w:rPr>
+          <w:rFonts w:ascii="Corbel" w:hAnsi="Corbel"/>
+          <w:sz w:val="22"/>
+          <w:szCs w:val="22"/>
+        </w:rPr>
+      </w:pPr>
+      <w:r>
+        <w:rPr>
+          <w:rFonts w:ascii="MS Gothic" w:eastAsia="MS Gothic" w:hAnsi="MS Gothic" w:cs="MS Gothic" w:hint="eastAsia"/>
+          <w:sz w:val="22"/>
+          <w:szCs w:val="22"/>
+        </w:rPr>
+        <w:t>│</w:t>
+      </w:r>
+      <w:r>
+        <w:rPr>
+          <w:rFonts w:ascii="Corbel" w:hAnsi="Corbel"/>
+          <w:sz w:val="22"/>
+          <w:szCs w:val="22"/>
+        </w:rPr>
+        <w:t xml:space="preserve">               </w:t>
+      </w:r>
+      <w:r>
+        <w:rPr>
+          <w:rFonts w:ascii="MS Gothic" w:eastAsia="MS Gothic" w:hAnsi="MS Gothic" w:cs="MS Gothic" w:hint="eastAsia"/>
+          <w:sz w:val="22"/>
+          <w:szCs w:val="22"/>
+        </w:rPr>
+        <w:t>│</w:t>
+      </w:r>
+      <w:r>
+        <w:rPr>
+          <w:rFonts w:ascii="Corbel" w:hAnsi="Corbel"/>
+          <w:sz w:val="22"/>
+          <w:szCs w:val="22"/>
+        </w:rPr>
+        <w:t xml:space="preserve">   </w:t>
+      </w:r>
+      <w:r>
+        <w:rPr>
+          <w:rFonts w:ascii="MS Gothic" w:eastAsia="MS Gothic" w:hAnsi="MS Gothic" w:cs="MS Gothic" w:hint="eastAsia"/>
+          <w:sz w:val="22"/>
+          <w:szCs w:val="22"/>
+        </w:rPr>
+        <w:t>├</w:t>
+      </w:r>
+      <w:r>
+        <w:rPr>
+          <w:rFonts w:ascii="Arial" w:hAnsi="Arial" w:cs="Arial"/>
+          <w:sz w:val="22"/>
+          <w:szCs w:val="22"/>
+        </w:rPr>
+        <w:t>──</w:t>
+      </w:r>
+      <w:r>
+        <w:rPr>
+          <w:rFonts w:ascii="Corbel" w:hAnsi="Corbel"/>
+          <w:sz w:val="22"/>
+          <w:szCs w:val="22"/>
+        </w:rPr>
+        <w:t xml:space="preserve"> StudentTest.java</w:t>
+      </w:r>
+    </w:p>
+    <w:p>
+      <w:pPr>
+        <w:spacing w:after="0"/>
+        <w:rPr>
+          <w:rFonts w:ascii="Corbel" w:hAnsi="Corbel"/>
+          <w:sz w:val="22"/>
+          <w:szCs w:val="22"/>
+        </w:rPr>
+      </w:pPr>
+      <w:r>
+        <w:rPr>
+          <w:rFonts w:ascii="MS Gothic" w:eastAsia="MS Gothic" w:hAnsi="MS Gothic" w:cs="MS Gothic" w:hint="eastAsia"/>
+          <w:sz w:val="22"/>
+          <w:szCs w:val="22"/>
+        </w:rPr>
+        <w:t>│</w:t>
+      </w:r>
+      <w:r>
+        <w:rPr>
+          <w:rFonts w:ascii="Corbel" w:hAnsi="Corbel"/>
+          <w:sz w:val="22"/>
+          <w:szCs w:val="22"/>
+        </w:rPr>
+        <w:t xml:space="preserve">               </w:t>
+      </w:r>
+      <w:r>
+        <w:rPr>
+          <w:rFonts w:ascii="MS Gothic" w:eastAsia="MS Gothic" w:hAnsi="MS Gothic" w:cs="MS Gothic" w:hint="eastAsia"/>
+          <w:sz w:val="22"/>
+          <w:szCs w:val="22"/>
+        </w:rPr>
+        <w:t>│</w:t>
+      </w:r>
+      <w:r>
+        <w:rPr>
+          <w:rFonts w:ascii="Corbel" w:hAnsi="Corbel"/>
+          <w:sz w:val="22"/>
+          <w:szCs w:val="22"/>
+        </w:rPr>
+        <w:t xml:space="preserve">   </w:t>
+      </w:r>
+      <w:r>
+        <w:rPr>
+          <w:rFonts w:ascii="MS Gothic" w:eastAsia="MS Gothic" w:hAnsi="MS Gothic" w:cs="MS Gothic" w:hint="eastAsia"/>
+          <w:sz w:val="22"/>
+          <w:szCs w:val="22"/>
+        </w:rPr>
+        <w:t>└──</w:t>
+      </w:r>
+      <w:r>
+        <w:rPr>
+          <w:rFonts w:ascii="Corbel" w:hAnsi="Corbel"/>
+          <w:sz w:val="22"/>
+          <w:szCs w:val="22"/>
+        </w:rPr>
+        <w:t xml:space="preserve"> StudentModelTest.java</w:t>
+      </w:r>
+    </w:p>
+    <w:p>
+      <w:pPr>
+        <w:spacing w:after="0"/>
+        <w:rPr>
+          <w:rFonts w:ascii="Corbel" w:hAnsi="Corbel"/>
+          <w:sz w:val="22"/>
+          <w:szCs w:val="22"/>
+        </w:rPr>
+      </w:pPr>
+      <w:r>
+        <w:rPr>
+          <w:rFonts w:ascii="MS Gothic" w:eastAsia="MS Gothic" w:hAnsi="MS Gothic" w:cs="MS Gothic" w:hint="eastAsia"/>
+          <w:sz w:val="22"/>
+          <w:szCs w:val="22"/>
+        </w:rPr>
+        <w:t>│</w:t>
+      </w:r>
+      <w:r>
+        <w:rPr>
+          <w:rFonts w:ascii="Corbel" w:hAnsi="Corbel"/>
+          <w:sz w:val="22"/>
+          <w:szCs w:val="22"/>
+        </w:rPr>
+        <w:t xml:space="preserve">               </w:t>
+      </w:r>
+      <w:r>
+        <w:rPr>
+          <w:rFonts w:ascii="MS Gothic" w:eastAsia="MS Gothic" w:hAnsi="MS Gothic" w:cs="MS Gothic" w:hint="eastAsia"/>
+          <w:sz w:val="22"/>
+          <w:szCs w:val="22"/>
+        </w:rPr>
+        <w:t>└──</w:t>
+      </w:r>
+      <w:r>
+        <w:rPr>
+          <w:rFonts w:ascii="Corbel" w:hAnsi="Corbel"/>
+          <w:sz w:val="22"/>
+          <w:szCs w:val="22"/>
+        </w:rPr>
+        <w:t xml:space="preserve"> view/</w:t>
+      </w:r>
+    </w:p>
+    <w:p>
+      <w:pPr>
+        <w:spacing w:after="0"/>
+        <w:rPr>
+          <w:rFonts w:ascii="Corbel" w:hAnsi="Corbel"/>
+          <w:sz w:val="22"/>
+          <w:szCs w:val="22"/>
+        </w:rPr>
+      </w:pPr>
+      <w:r>
+        <w:rPr>
+          <w:rFonts w:ascii="MS Gothic" w:eastAsia="MS Gothic" w:hAnsi="MS Gothic" w:cs="MS Gothic" w:hint="eastAsia"/>
+          <w:sz w:val="22"/>
+          <w:szCs w:val="22"/>
+        </w:rPr>
+        <w:t>│</w:t>
+      </w:r>
+      <w:r>
+        <w:rPr>
+          <w:rFonts w:ascii="Corbel" w:hAnsi="Corbel"/>
+          <w:sz w:val="22"/>
+          <w:szCs w:val="22"/>
+        </w:rPr>
+        <w:t xml:space="preserve">                   </w:t>
+      </w:r>
+      <w:r>
+        <w:rPr>
+          <w:rFonts w:ascii="MS Gothic" w:eastAsia="MS Gothic" w:hAnsi="MS Gothic" w:cs="MS Gothic" w:hint="eastAsia"/>
+          <w:sz w:val="22"/>
+          <w:szCs w:val="22"/>
+        </w:rPr>
+        <w:t>├</w:t>
+      </w:r>
+      <w:r>
+        <w:rPr>
+          <w:rFonts w:ascii="Arial" w:hAnsi="Arial" w:cs="Arial"/>
+          <w:sz w:val="22"/>
+          <w:szCs w:val="22"/>
+        </w:rPr>
+        <w:t>──</w:t>
+      </w:r>
+      <w:r>
+        <w:rPr>
+          <w:rFonts w:ascii="Corbel" w:hAnsi="Corbel"/>
+          <w:sz w:val="22"/>
+          <w:szCs w:val="22"/>
+        </w:rPr>
+        <w:t xml:space="preserve"> MainMenuViewTest.java</w:t>
+      </w:r>
+    </w:p>
+    <w:p>
+      <w:pPr>
+        <w:spacing w:after="0"/>
+        <w:rPr>
+          <w:rFonts w:ascii="Corbel" w:hAnsi="Corbel"/>
+          <w:sz w:val="22"/>
+          <w:szCs w:val="22"/>
+        </w:rPr>
+      </w:pPr>
+      <w:r>
+        <w:rPr>
+          <w:rFonts w:ascii="MS Gothic" w:eastAsia="MS Gothic" w:hAnsi="MS Gothic" w:cs="MS Gothic" w:hint="eastAsia"/>
+          <w:sz w:val="22"/>
+          <w:szCs w:val="22"/>
+        </w:rPr>
+        <w:t>│</w:t>
+      </w:r>
+      <w:r>
+        <w:rPr>
+          <w:rFonts w:ascii="Corbel" w:hAnsi="Corbel"/>
+          <w:sz w:val="22"/>
+          <w:szCs w:val="22"/>
+        </w:rPr>
+        <w:t xml:space="preserve">                   </w:t>
+      </w:r>
+      <w:r>
+        <w:rPr>
+          <w:rFonts w:ascii="MS Gothic" w:eastAsia="MS Gothic" w:hAnsi="MS Gothic" w:cs="MS Gothic" w:hint="eastAsia"/>
+          <w:sz w:val="22"/>
+          <w:szCs w:val="22"/>
+        </w:rPr>
+        <w:t>├</w:t>
+      </w:r>
+      <w:r>
+        <w:rPr>
+          <w:rFonts w:ascii="Arial" w:hAnsi="Arial" w:cs="Arial"/>
+          <w:sz w:val="22"/>
+          <w:szCs w:val="22"/>
+        </w:rPr>
+        <w:t>──</w:t>
+      </w:r>
+      <w:r>
+        <w:rPr>
+          <w:rFonts w:ascii="Corbel" w:hAnsi="Corbel"/>
+          <w:sz w:val="22"/>
+          <w:szCs w:val="22"/>
+        </w:rPr>
+        <w:t xml:space="preserve"> DataInputViewTest.java</w:t>
+      </w:r>
+    </w:p>
+    <w:p>
+      <w:pPr>
+        <w:spacing w:after="0"/>
+        <w:rPr>
+          <w:rFonts w:ascii="Corbel" w:hAnsi="Corbel"/>
+          <w:sz w:val="22"/>
+          <w:szCs w:val="22"/>
+        </w:rPr>
+      </w:pPr>
+      <w:r>
+        <w:rPr>
+          <w:rFonts w:ascii="MS Gothic" w:eastAsia="MS Gothic" w:hAnsi="MS Gothic" w:cs="MS Gothic" w:hint="eastAsia"/>
+          <w:sz w:val="22"/>
+          <w:szCs w:val="22"/>
+        </w:rPr>
+        <w:t>│</w:t>
+      </w:r>
+      <w:r>
+        <w:rPr>
+          <w:rFonts w:ascii="Corbel" w:hAnsi="Corbel"/>
+          <w:sz w:val="22"/>
+          <w:szCs w:val="22"/>
+        </w:rPr>
+        <w:t xml:space="preserve">                   </w:t>
+      </w:r>
+      <w:r>
+        <w:rPr>
+          <w:rFonts w:ascii="MS Gothic" w:eastAsia="MS Gothic" w:hAnsi="MS Gothic" w:cs="MS Gothic" w:hint="eastAsia"/>
+          <w:sz w:val="22"/>
+          <w:szCs w:val="22"/>
+        </w:rPr>
+        <w:t>└──</w:t>
+      </w:r>
+      <w:r>
+        <w:rPr>
+          <w:rFonts w:ascii="Corbel" w:hAnsi="Corbel"/>
+          <w:sz w:val="22"/>
+          <w:szCs w:val="22"/>
+        </w:rPr>
+        <w:t xml:space="preserve"> DisplayViewTest.java</w:t>
+      </w:r>
+    </w:p>
+    <w:p>
+      <w:pPr>
+        <w:spacing w:after="0"/>
+        <w:rPr>
+          <w:rFonts w:ascii="Corbel" w:hAnsi="Corbel"/>
+          <w:sz w:val="22"/>
+          <w:szCs w:val="22"/>
+        </w:rPr>
+      </w:pPr>
+      <w:r>
+        <w:rPr>
+          <w:rFonts w:ascii="MS Gothic" w:eastAsia="MS Gothic" w:hAnsi="MS Gothic" w:cs="MS Gothic" w:hint="eastAsia"/>
+          <w:sz w:val="22"/>
+          <w:szCs w:val="22"/>
+        </w:rPr>
+        <w:t>├</w:t>
+      </w:r>
+      <w:r>
+        <w:rPr>
+          <w:rFonts w:ascii="Arial" w:hAnsi="Arial" w:cs="Arial"/>
+          <w:sz w:val="22"/>
+          <w:szCs w:val="22"/>
+        </w:rPr>
+        <w:t>──</w:t>
+      </w:r>
+      <w:r>
+        <w:rPr>
+          <w:rFonts w:ascii="Corbel" w:hAnsi="Corbel"/>
+          <w:sz w:val="22"/>
+          <w:szCs w:val="22"/>
+        </w:rPr>
+        <w:t xml:space="preserve"> pom.xml</w:t>
+      </w:r>
+    </w:p>
+    <w:p>
+      <w:pPr>
+        <w:spacing w:after="0"/>
+        <w:rPr>
+          <w:rFonts w:ascii="Corbel" w:hAnsi="Corbel"/>
+          <w:sz w:val="22"/>
+          <w:szCs w:val="22"/>
+        </w:rPr>
+      </w:pPr>
+      <w:r>
+        <w:rPr>
+          <w:rFonts w:ascii="MS Gothic" w:eastAsia="MS Gothic" w:hAnsi="MS Gothic" w:cs="MS Gothic" w:hint="eastAsia"/>
+          <w:sz w:val="22"/>
+          <w:szCs w:val="22"/>
+        </w:rPr>
+        <w:t>└──</w:t>
+      </w:r>
+      <w:r>
+        <w:rPr>
+          <w:rFonts w:ascii="Corbel" w:hAnsi="Corbel"/>
+          <w:sz w:val="22"/>
+          <w:szCs w:val="22"/>
+        </w:rPr>
+        <w:t xml:space="preserve"> README.md</w:t>
       </w:r>
     </w:p>
     <w:p>
@@ -30,13 +2183,64 @@
           <w:szCs w:val="28"/>
         </w:rPr>
       </w:pPr>
-      <w:r>
+    </w:p>
+    <w:p>
+      <w:pPr>
         <w:rPr>
           <w:b/>
           <w:bCs/>
           <w:sz w:val="28"/>
           <w:szCs w:val="28"/>
         </w:rPr>
+      </w:pPr>
+    </w:p>
+    <w:p>
+      <w:pPr>
+        <w:rPr>
+          <w:b/>
+          <w:bCs/>
+          <w:sz w:val="28"/>
+          <w:szCs w:val="28"/>
+        </w:rPr>
+      </w:pPr>
+    </w:p>
+    <w:p>
+      <w:pPr>
+        <w:rPr>
+          <w:b/>
+          <w:bCs/>
+          <w:sz w:val="28"/>
+          <w:szCs w:val="28"/>
+        </w:rPr>
+      </w:pPr>
+    </w:p>
+    <w:p>
+      <w:pPr>
+        <w:rPr>
+          <w:b/>
+          <w:bCs/>
+          <w:sz w:val="28"/>
+          <w:szCs w:val="28"/>
+        </w:rPr>
+      </w:pPr>
+    </w:p>
+    <w:p>
+      <w:pPr>
+        <w:rPr>
+          <w:b/>
+          <w:bCs/>
+          <w:sz w:val="28"/>
+          <w:szCs w:val="28"/>
+        </w:rPr>
+      </w:pPr>
+      <w:r>
+        <w:rPr>
+          <w:b/>
+          <w:bCs/>
+          <w:sz w:val="28"/>
+          <w:szCs w:val="28"/>
+        </w:rPr>
+        <w:lastRenderedPageBreak/>
         <w:t>Problem Objective</w:t>
       </w:r>
     </w:p>
@@ -219,25 +2423,7 @@
           <w:sz w:val="28"/>
           <w:szCs w:val="28"/>
         </w:rPr>
-        <w:t>3.</w:t>
-      </w:r>
-      <w:r>
-        <w:rPr>
-          <w:b/>
-          <w:bCs/>
-          <w:sz w:val="28"/>
-          <w:szCs w:val="28"/>
-        </w:rPr>
-        <w:t xml:space="preserve"> </w:t>
-      </w:r>
-      <w:r>
-        <w:rPr>
-          <w:b/>
-          <w:bCs/>
-          <w:sz w:val="28"/>
-          <w:szCs w:val="28"/>
-        </w:rPr>
-        <w:t>View</w:t>
+        <w:t>3. View</w:t>
       </w:r>
     </w:p>
     <w:p>
@@ -430,6 +2616,7 @@
         <w:t xml:space="preserve"> Entry point of the application. Initializes the models, views, and controllers, and configures event listeners for navigation between views.</w:t>
       </w:r>
     </w:p>
+    <w:p/>
     <w:p/>
     <w:p/>
     <w:p/>

</xml_diff>